<commit_message>
my first app +ppt
</commit_message>
<xml_diff>
--- a/nieuwe technologie/slidedeck/SAPUI5.docx
+++ b/nieuwe technologie/slidedeck/SAPUI5.docx
@@ -11,8 +11,6 @@
           <w:u w:val="single"/>
         </w:rPr>
       </w:pPr>
-      <w:bookmarkStart w:id="0" w:name="_GoBack"/>
-      <w:bookmarkEnd w:id="0"/>
       <w:r>
         <w:rPr>
           <w:sz w:val="32"/>
@@ -70,10 +68,8 @@
     </w:p>
     <w:p>
       <w:pPr>
-        <w:jc w:val="center"/>
-        <w:rPr>
-          <w:sz w:val="32"/>
-          <w:szCs w:val="32"/>
+        <w:rPr>
+          <w:b/>
           <w:u w:val="single"/>
         </w:rPr>
       </w:pPr>
@@ -232,8 +228,77 @@
           <w:sz w:val="24"/>
           <w:szCs w:val="24"/>
         </w:rPr>
-        <w:t xml:space="preserve">Sap ui5 is een javascript gebaseerd sap content </w:t>
-      </w:r>
+        <w:t xml:space="preserve">Sap ui5 is een javascript </w:t>
+      </w:r>
+      <w:proofErr w:type="spellStart"/>
+      <w:r>
+        <w:rPr>
+          <w:sz w:val="24"/>
+          <w:szCs w:val="24"/>
+        </w:rPr>
+        <w:t>library</w:t>
+      </w:r>
+      <w:proofErr w:type="spellEnd"/>
+      <w:r>
+        <w:rPr>
+          <w:sz w:val="24"/>
+          <w:szCs w:val="24"/>
+        </w:rPr>
+        <w:t xml:space="preserve">  gemaakt voor SAP  voor HTML5  web applicaties</w:t>
+      </w:r>
+      <w:r>
+        <w:rPr>
+          <w:sz w:val="24"/>
+          <w:szCs w:val="24"/>
+        </w:rPr>
+        <w:t xml:space="preserve"> </w:t>
+      </w:r>
+      <w:r>
+        <w:rPr>
+          <w:sz w:val="24"/>
+          <w:szCs w:val="24"/>
+        </w:rPr>
+        <w:t xml:space="preserve"> </w:t>
+      </w:r>
+    </w:p>
+    <w:p>
+      <w:pPr>
+        <w:rPr>
+          <w:sz w:val="24"/>
+          <w:szCs w:val="24"/>
+        </w:rPr>
+      </w:pPr>
+      <w:r>
+        <w:rPr>
+          <w:sz w:val="24"/>
+          <w:szCs w:val="24"/>
+        </w:rPr>
+        <w:t xml:space="preserve">Waarin UI5 de bouwstenen zijn voor de applicatie te maken en </w:t>
+      </w:r>
+      <w:proofErr w:type="spellStart"/>
+      <w:r>
+        <w:rPr>
+          <w:sz w:val="24"/>
+          <w:szCs w:val="24"/>
+        </w:rPr>
+        <w:t>fiori</w:t>
+      </w:r>
+      <w:proofErr w:type="spellEnd"/>
+      <w:r>
+        <w:rPr>
+          <w:sz w:val="24"/>
+          <w:szCs w:val="24"/>
+        </w:rPr>
+        <w:t xml:space="preserve"> het afgewerkt product of applicatie is</w:t>
+      </w:r>
+    </w:p>
+    <w:p>
+      <w:pPr>
+        <w:rPr>
+          <w:sz w:val="24"/>
+          <w:szCs w:val="24"/>
+        </w:rPr>
+      </w:pPr>
     </w:p>
     <w:p>
       <w:pPr>
@@ -280,6 +345,69 @@
           <w:szCs w:val="24"/>
         </w:rPr>
         <w:t xml:space="preserve"> zich op 5 principes:</w:t>
+      </w:r>
+      <w:r>
+        <w:rPr>
+          <w:noProof/>
+          <w:sz w:val="24"/>
+          <w:szCs w:val="24"/>
+        </w:rPr>
+        <w:t xml:space="preserve"> </w:t>
+      </w:r>
+      <w:r>
+        <w:rPr>
+          <w:noProof/>
+          <w:sz w:val="24"/>
+          <w:szCs w:val="24"/>
+        </w:rPr>
+        <w:drawing>
+          <wp:inline distT="0" distB="0" distL="0" distR="0" wp14:anchorId="4921BE7C" wp14:editId="2E957616">
+            <wp:extent cx="5753100" cy="4324350"/>
+            <wp:effectExtent l="0" t="0" r="0" b="0"/>
+            <wp:docPr id="1" name="Afbeelding 1"/>
+            <wp:cNvGraphicFramePr>
+              <a:graphicFrameLocks xmlns:a="http://schemas.openxmlformats.org/drawingml/2006/main" noChangeAspect="1"/>
+            </wp:cNvGraphicFramePr>
+            <a:graphic xmlns:a="http://schemas.openxmlformats.org/drawingml/2006/main">
+              <a:graphicData uri="http://schemas.openxmlformats.org/drawingml/2006/picture">
+                <pic:pic xmlns:pic="http://schemas.openxmlformats.org/drawingml/2006/picture">
+                  <pic:nvPicPr>
+                    <pic:cNvPr id="0" name="Picture 1"/>
+                    <pic:cNvPicPr>
+                      <a:picLocks noChangeAspect="1" noChangeArrowheads="1"/>
+                    </pic:cNvPicPr>
+                  </pic:nvPicPr>
+                  <pic:blipFill>
+                    <a:blip r:embed="rId5">
+                      <a:extLst>
+                        <a:ext uri="{28A0092B-C50C-407E-A947-70E740481C1C}">
+                          <a14:useLocalDpi xmlns:a14="http://schemas.microsoft.com/office/drawing/2010/main" val="0"/>
+                        </a:ext>
+                      </a:extLst>
+                    </a:blip>
+                    <a:srcRect/>
+                    <a:stretch>
+                      <a:fillRect/>
+                    </a:stretch>
+                  </pic:blipFill>
+                  <pic:spPr bwMode="auto">
+                    <a:xfrm>
+                      <a:off x="0" y="0"/>
+                      <a:ext cx="5753100" cy="4324350"/>
+                    </a:xfrm>
+                    <a:prstGeom prst="rect">
+                      <a:avLst/>
+                    </a:prstGeom>
+                    <a:noFill/>
+                    <a:ln>
+                      <a:noFill/>
+                    </a:ln>
+                  </pic:spPr>
+                </pic:pic>
+              </a:graphicData>
+            </a:graphic>
+          </wp:inline>
+        </w:drawing>
       </w:r>
     </w:p>
     <w:p>
@@ -439,6 +567,7 @@
           <w:sz w:val="24"/>
           <w:szCs w:val="24"/>
         </w:rPr>
+        <w:lastRenderedPageBreak/>
         <w:t xml:space="preserve">Coherent: de app moet de zelfde look </w:t>
       </w:r>
       <w:proofErr w:type="spellStart"/>
@@ -486,6 +615,913 @@
         </w:rPr>
         <w:t xml:space="preserve"> </w:t>
       </w:r>
+    </w:p>
+    <w:p>
+      <w:pPr>
+        <w:rPr>
+          <w:sz w:val="24"/>
+          <w:szCs w:val="24"/>
+        </w:rPr>
+      </w:pPr>
+    </w:p>
+    <w:p>
+      <w:pPr>
+        <w:rPr>
+          <w:sz w:val="24"/>
+          <w:szCs w:val="24"/>
+        </w:rPr>
+      </w:pPr>
+    </w:p>
+    <w:p>
+      <w:pPr>
+        <w:rPr>
+          <w:sz w:val="24"/>
+          <w:szCs w:val="24"/>
+        </w:rPr>
+      </w:pPr>
+    </w:p>
+    <w:p>
+      <w:pPr>
+        <w:rPr>
+          <w:sz w:val="24"/>
+          <w:szCs w:val="24"/>
+        </w:rPr>
+      </w:pPr>
+    </w:p>
+    <w:p>
+      <w:pPr>
+        <w:rPr>
+          <w:sz w:val="24"/>
+          <w:szCs w:val="24"/>
+        </w:rPr>
+      </w:pPr>
+    </w:p>
+    <w:p>
+      <w:pPr>
+        <w:rPr>
+          <w:sz w:val="24"/>
+          <w:szCs w:val="24"/>
+        </w:rPr>
+      </w:pPr>
+      <w:r>
+        <w:rPr>
+          <w:sz w:val="24"/>
+          <w:szCs w:val="24"/>
+        </w:rPr>
+        <w:t>Werkt via Model view controller</w:t>
+      </w:r>
+    </w:p>
+    <w:p>
+      <w:pPr>
+        <w:pBdr>
+          <w:bottom w:val="single" w:sz="6" w:space="1" w:color="auto"/>
+        </w:pBdr>
+        <w:rPr>
+          <w:sz w:val="24"/>
+          <w:szCs w:val="24"/>
+        </w:rPr>
+      </w:pPr>
+      <w:r>
+        <w:rPr>
+          <w:sz w:val="24"/>
+          <w:szCs w:val="24"/>
+        </w:rPr>
+        <w:t>Dus om iets aan de view aan te passen ga je naar helloworld.view.js</w:t>
+      </w:r>
+    </w:p>
+    <w:p>
+      <w:pPr>
+        <w:rPr>
+          <w:sz w:val="24"/>
+          <w:szCs w:val="24"/>
+        </w:rPr>
+      </w:pPr>
+      <w:r>
+        <w:rPr>
+          <w:sz w:val="24"/>
+          <w:szCs w:val="24"/>
+        </w:rPr>
+        <w:t>My First App:</w:t>
+      </w:r>
+    </w:p>
+    <w:p>
+      <w:pPr>
+        <w:rPr>
+          <w:sz w:val="24"/>
+          <w:szCs w:val="24"/>
+        </w:rPr>
+      </w:pPr>
+      <w:proofErr w:type="spellStart"/>
+      <w:r>
+        <w:rPr>
+          <w:sz w:val="24"/>
+          <w:szCs w:val="24"/>
+        </w:rPr>
+        <w:t>Moqups</w:t>
+      </w:r>
+      <w:proofErr w:type="spellEnd"/>
+      <w:r>
+        <w:rPr>
+          <w:sz w:val="24"/>
+          <w:szCs w:val="24"/>
+        </w:rPr>
+        <w:t xml:space="preserve"> voor gratis  </w:t>
+      </w:r>
+      <w:proofErr w:type="spellStart"/>
+      <w:r>
+        <w:rPr>
+          <w:sz w:val="24"/>
+          <w:szCs w:val="24"/>
+        </w:rPr>
+        <w:t>wireframes</w:t>
+      </w:r>
+      <w:proofErr w:type="spellEnd"/>
+      <w:r>
+        <w:rPr>
+          <w:sz w:val="24"/>
+          <w:szCs w:val="24"/>
+        </w:rPr>
+        <w:t xml:space="preserve"> te maken</w:t>
+      </w:r>
+    </w:p>
+    <w:p>
+      <w:pPr>
+        <w:rPr>
+          <w:sz w:val="24"/>
+          <w:szCs w:val="24"/>
+        </w:rPr>
+      </w:pPr>
+      <w:proofErr w:type="spellStart"/>
+      <w:r>
+        <w:rPr>
+          <w:sz w:val="24"/>
+          <w:szCs w:val="24"/>
+        </w:rPr>
+        <w:t>Moqups</w:t>
+      </w:r>
+      <w:proofErr w:type="spellEnd"/>
+      <w:r>
+        <w:rPr>
+          <w:sz w:val="24"/>
+          <w:szCs w:val="24"/>
+        </w:rPr>
+        <w:t xml:space="preserve">  afbeelding</w:t>
+      </w:r>
+    </w:p>
+    <w:p>
+      <w:pPr>
+        <w:rPr>
+          <w:sz w:val="24"/>
+          <w:szCs w:val="24"/>
+        </w:rPr>
+      </w:pPr>
+      <w:r>
+        <w:rPr>
+          <w:sz w:val="24"/>
+          <w:szCs w:val="24"/>
+        </w:rPr>
+        <w:t>Nieuw project aan maken</w:t>
+      </w:r>
+    </w:p>
+    <w:p>
+      <w:pPr>
+        <w:rPr>
+          <w:sz w:val="24"/>
+          <w:szCs w:val="24"/>
+        </w:rPr>
+      </w:pPr>
+      <w:r>
+        <w:rPr>
+          <w:sz w:val="24"/>
+          <w:szCs w:val="24"/>
+        </w:rPr>
+        <w:t>In ons voorbeeld hebben we een input nodig, als we naar volgende website gaan waar alles is gedocumenteerd</w:t>
+      </w:r>
+    </w:p>
+    <w:p>
+      <w:pPr>
+        <w:rPr>
+          <w:sz w:val="24"/>
+          <w:szCs w:val="24"/>
+        </w:rPr>
+      </w:pPr>
+      <w:r>
+        <w:rPr>
+          <w:sz w:val="24"/>
+          <w:szCs w:val="24"/>
+        </w:rPr>
+        <w:t>https://openui5.hana.ondemand.com/#/entity/sap.m.Input</w:t>
+      </w:r>
+    </w:p>
+    <w:p>
+      <w:pPr>
+        <w:rPr>
+          <w:sz w:val="24"/>
+          <w:szCs w:val="24"/>
+        </w:rPr>
+      </w:pPr>
+      <w:r>
+        <w:rPr>
+          <w:sz w:val="24"/>
+          <w:szCs w:val="24"/>
+        </w:rPr>
+        <w:t xml:space="preserve">hier kunne we  kiezen tussen allemaal UI5 </w:t>
+      </w:r>
+      <w:proofErr w:type="spellStart"/>
+      <w:r>
+        <w:rPr>
+          <w:sz w:val="24"/>
+          <w:szCs w:val="24"/>
+        </w:rPr>
+        <w:t>elements</w:t>
+      </w:r>
+      <w:proofErr w:type="spellEnd"/>
+      <w:r>
+        <w:rPr>
+          <w:sz w:val="24"/>
+          <w:szCs w:val="24"/>
+        </w:rPr>
+        <w:t xml:space="preserve"> waar we ook de code van kunnen bekijken</w:t>
+      </w:r>
+    </w:p>
+    <w:p>
+      <w:pPr>
+        <w:rPr>
+          <w:sz w:val="24"/>
+          <w:szCs w:val="24"/>
+        </w:rPr>
+      </w:pPr>
+    </w:p>
+    <w:p>
+      <w:pPr>
+        <w:rPr>
+          <w:sz w:val="24"/>
+          <w:szCs w:val="24"/>
+        </w:rPr>
+      </w:pPr>
+      <w:r>
+        <w:rPr>
+          <w:sz w:val="24"/>
+          <w:szCs w:val="24"/>
+        </w:rPr>
+        <w:t xml:space="preserve">een andere manier om de </w:t>
+      </w:r>
+      <w:proofErr w:type="spellStart"/>
+      <w:r>
+        <w:rPr>
+          <w:sz w:val="24"/>
+          <w:szCs w:val="24"/>
+        </w:rPr>
+        <w:t>properties</w:t>
+      </w:r>
+      <w:proofErr w:type="spellEnd"/>
+      <w:r>
+        <w:rPr>
+          <w:sz w:val="24"/>
+          <w:szCs w:val="24"/>
+        </w:rPr>
+        <w:t xml:space="preserve"> van een element te bekijken is via API </w:t>
+      </w:r>
+      <w:proofErr w:type="spellStart"/>
+      <w:r>
+        <w:rPr>
+          <w:sz w:val="24"/>
+          <w:szCs w:val="24"/>
+        </w:rPr>
+        <w:t>references</w:t>
+      </w:r>
+      <w:proofErr w:type="spellEnd"/>
+    </w:p>
+    <w:p>
+      <w:pPr>
+        <w:pStyle w:val="Lijstalinea"/>
+        <w:numPr>
+          <w:ilvl w:val="0"/>
+          <w:numId w:val="2"/>
+        </w:numPr>
+        <w:rPr>
+          <w:sz w:val="24"/>
+          <w:szCs w:val="24"/>
+        </w:rPr>
+      </w:pPr>
+      <w:hyperlink r:id="rId6" w:history="1">
+        <w:r>
+          <w:rPr>
+            <w:rStyle w:val="Hyperlink"/>
+            <w:sz w:val="24"/>
+            <w:szCs w:val="24"/>
+          </w:rPr>
+          <w:t>https://openui5.hana.ondemand.com/#/api/sap.m.Button</w:t>
+        </w:r>
+      </w:hyperlink>
+    </w:p>
+    <w:p>
+      <w:pPr>
+        <w:rPr>
+          <w:sz w:val="24"/>
+          <w:szCs w:val="24"/>
+        </w:rPr>
+      </w:pPr>
+      <w:r>
+        <w:rPr>
+          <w:sz w:val="24"/>
+          <w:szCs w:val="24"/>
+        </w:rPr>
+        <w:t xml:space="preserve">Als we deze dan toepassen op onze </w:t>
+      </w:r>
+      <w:proofErr w:type="spellStart"/>
+      <w:r>
+        <w:rPr>
+          <w:sz w:val="24"/>
+          <w:szCs w:val="24"/>
+        </w:rPr>
+        <w:t>my</w:t>
+      </w:r>
+      <w:proofErr w:type="spellEnd"/>
+      <w:r>
+        <w:rPr>
+          <w:sz w:val="24"/>
+          <w:szCs w:val="24"/>
+        </w:rPr>
+        <w:t xml:space="preserve"> first app  en renderen krijgen we een input veld +  button</w:t>
+      </w:r>
+    </w:p>
+    <w:p>
+      <w:pPr>
+        <w:rPr>
+          <w:sz w:val="24"/>
+          <w:szCs w:val="24"/>
+        </w:rPr>
+      </w:pPr>
+      <w:r>
+        <w:rPr>
+          <w:sz w:val="24"/>
+          <w:szCs w:val="24"/>
+        </w:rPr>
+        <w:t xml:space="preserve">We maken eerst een nieuw input veld aan via new </w:t>
+      </w:r>
+      <w:proofErr w:type="spellStart"/>
+      <w:r>
+        <w:rPr>
+          <w:sz w:val="24"/>
+          <w:szCs w:val="24"/>
+        </w:rPr>
+        <w:t>sap.m.input</w:t>
+      </w:r>
+      <w:proofErr w:type="spellEnd"/>
+      <w:r>
+        <w:rPr>
+          <w:sz w:val="24"/>
+          <w:szCs w:val="24"/>
+        </w:rPr>
+        <w:t xml:space="preserve">  met </w:t>
+      </w:r>
+      <w:proofErr w:type="spellStart"/>
+      <w:r>
+        <w:rPr>
+          <w:sz w:val="24"/>
+          <w:szCs w:val="24"/>
+        </w:rPr>
+        <w:t>placeholder</w:t>
+      </w:r>
+      <w:proofErr w:type="spellEnd"/>
+      <w:r>
+        <w:rPr>
+          <w:sz w:val="24"/>
+          <w:szCs w:val="24"/>
+        </w:rPr>
+        <w:t xml:space="preserve"> enter name</w:t>
+      </w:r>
+    </w:p>
+    <w:p>
+      <w:pPr>
+        <w:rPr>
+          <w:sz w:val="24"/>
+          <w:szCs w:val="24"/>
+        </w:rPr>
+      </w:pPr>
+      <w:r>
+        <w:rPr>
+          <w:sz w:val="24"/>
+          <w:szCs w:val="24"/>
+        </w:rPr>
+        <w:t xml:space="preserve">Vervolgens button via </w:t>
+      </w:r>
+      <w:proofErr w:type="spellStart"/>
+      <w:r>
+        <w:rPr>
+          <w:sz w:val="24"/>
+          <w:szCs w:val="24"/>
+        </w:rPr>
+        <w:t>nw</w:t>
+      </w:r>
+      <w:proofErr w:type="spellEnd"/>
+      <w:r>
+        <w:rPr>
+          <w:sz w:val="24"/>
+          <w:szCs w:val="24"/>
+        </w:rPr>
+        <w:t xml:space="preserve"> </w:t>
+      </w:r>
+      <w:proofErr w:type="spellStart"/>
+      <w:r>
+        <w:rPr>
+          <w:sz w:val="24"/>
+          <w:szCs w:val="24"/>
+        </w:rPr>
+        <w:t>sap.M.button</w:t>
+      </w:r>
+      <w:proofErr w:type="spellEnd"/>
+      <w:r>
+        <w:rPr>
+          <w:sz w:val="24"/>
+          <w:szCs w:val="24"/>
+        </w:rPr>
+        <w:t xml:space="preserve">   met tekst </w:t>
+      </w:r>
+      <w:proofErr w:type="spellStart"/>
+      <w:r>
+        <w:rPr>
+          <w:sz w:val="24"/>
+          <w:szCs w:val="24"/>
+        </w:rPr>
+        <w:t>submit</w:t>
+      </w:r>
+      <w:proofErr w:type="spellEnd"/>
+      <w:r>
+        <w:rPr>
+          <w:sz w:val="24"/>
+          <w:szCs w:val="24"/>
+        </w:rPr>
+        <w:t xml:space="preserve"> </w:t>
+      </w:r>
+    </w:p>
+    <w:p>
+      <w:pPr>
+        <w:rPr>
+          <w:sz w:val="24"/>
+          <w:szCs w:val="24"/>
+        </w:rPr>
+      </w:pPr>
+      <w:r>
+        <w:rPr>
+          <w:sz w:val="24"/>
+          <w:szCs w:val="24"/>
+        </w:rPr>
+        <w:t xml:space="preserve">En plaatsen we deze 2 items in de content </w:t>
+      </w:r>
+    </w:p>
+    <w:p>
+      <w:pPr>
+        <w:rPr>
+          <w:sz w:val="24"/>
+          <w:szCs w:val="24"/>
+        </w:rPr>
+      </w:pPr>
+      <w:r>
+        <w:rPr>
+          <w:sz w:val="24"/>
+          <w:szCs w:val="24"/>
+        </w:rPr>
+        <w:t xml:space="preserve">+afbeelding </w:t>
+      </w:r>
+      <w:proofErr w:type="spellStart"/>
+      <w:r>
+        <w:rPr>
+          <w:sz w:val="24"/>
+          <w:szCs w:val="24"/>
+        </w:rPr>
+        <w:t>my</w:t>
+      </w:r>
+      <w:proofErr w:type="spellEnd"/>
+      <w:r>
+        <w:rPr>
+          <w:sz w:val="24"/>
+          <w:szCs w:val="24"/>
+        </w:rPr>
+        <w:t xml:space="preserve"> first app</w:t>
+      </w:r>
+    </w:p>
+    <w:p>
+      <w:pPr>
+        <w:rPr>
+          <w:sz w:val="24"/>
+          <w:szCs w:val="24"/>
+        </w:rPr>
+      </w:pPr>
+    </w:p>
+    <w:p>
+      <w:pPr>
+        <w:rPr>
+          <w:sz w:val="24"/>
+          <w:szCs w:val="24"/>
+        </w:rPr>
+      </w:pPr>
+      <w:r>
+        <w:rPr>
+          <w:sz w:val="24"/>
+          <w:szCs w:val="24"/>
+        </w:rPr>
+        <w:t xml:space="preserve">Hoe wordt deze nu </w:t>
+      </w:r>
+      <w:proofErr w:type="spellStart"/>
+      <w:r>
+        <w:rPr>
+          <w:sz w:val="24"/>
+          <w:szCs w:val="24"/>
+        </w:rPr>
+        <w:t>gerenderd</w:t>
+      </w:r>
+      <w:proofErr w:type="spellEnd"/>
+    </w:p>
+    <w:p>
+      <w:pPr>
+        <w:rPr>
+          <w:sz w:val="24"/>
+          <w:szCs w:val="24"/>
+        </w:rPr>
+      </w:pPr>
+      <w:r>
+        <w:rPr>
+          <w:sz w:val="24"/>
+          <w:szCs w:val="24"/>
+        </w:rPr>
+        <w:t>Afbeelding indexhtml</w:t>
+      </w:r>
+    </w:p>
+    <w:p>
+      <w:pPr>
+        <w:pStyle w:val="Lijstalinea"/>
+        <w:numPr>
+          <w:ilvl w:val="0"/>
+          <w:numId w:val="3"/>
+        </w:numPr>
+        <w:rPr>
+          <w:sz w:val="24"/>
+          <w:szCs w:val="24"/>
+        </w:rPr>
+      </w:pPr>
+      <w:r>
+        <w:rPr>
+          <w:sz w:val="24"/>
+          <w:szCs w:val="24"/>
+        </w:rPr>
+        <w:lastRenderedPageBreak/>
+        <w:t xml:space="preserve">Worden al de </w:t>
+      </w:r>
+      <w:proofErr w:type="spellStart"/>
+      <w:r>
+        <w:rPr>
+          <w:sz w:val="24"/>
+          <w:szCs w:val="24"/>
+        </w:rPr>
+        <w:t>recourses</w:t>
+      </w:r>
+      <w:proofErr w:type="spellEnd"/>
+      <w:r>
+        <w:rPr>
+          <w:sz w:val="24"/>
+          <w:szCs w:val="24"/>
+        </w:rPr>
+        <w:t xml:space="preserve"> in geladen van uw code </w:t>
+      </w:r>
+      <w:proofErr w:type="spellStart"/>
+      <w:r>
+        <w:rPr>
+          <w:sz w:val="24"/>
+          <w:szCs w:val="24"/>
+        </w:rPr>
+        <w:t>library</w:t>
+      </w:r>
+      <w:proofErr w:type="spellEnd"/>
+      <w:r>
+        <w:rPr>
+          <w:sz w:val="24"/>
+          <w:szCs w:val="24"/>
+        </w:rPr>
+        <w:t xml:space="preserve"> file en ook de sap ui bootstrap  vandaar bootstrapping</w:t>
+      </w:r>
+    </w:p>
+    <w:p>
+      <w:pPr>
+        <w:pStyle w:val="Lijstalinea"/>
+        <w:rPr>
+          <w:sz w:val="24"/>
+          <w:szCs w:val="24"/>
+        </w:rPr>
+      </w:pPr>
+      <w:r>
+        <w:rPr>
+          <w:sz w:val="24"/>
+          <w:szCs w:val="24"/>
+        </w:rPr>
+        <w:t>Ook de  data benaming wordt hier gedeclareerd “</w:t>
+      </w:r>
+      <w:proofErr w:type="spellStart"/>
+      <w:r>
+        <w:rPr>
+          <w:sz w:val="24"/>
+          <w:szCs w:val="24"/>
+        </w:rPr>
+        <w:t>sap.m</w:t>
+      </w:r>
+      <w:proofErr w:type="spellEnd"/>
+      <w:r>
+        <w:rPr>
+          <w:sz w:val="24"/>
+          <w:szCs w:val="24"/>
+        </w:rPr>
+        <w:t>”  -- natuurlijk zijn er oo</w:t>
+      </w:r>
+      <w:r>
+        <w:rPr>
+          <w:sz w:val="24"/>
+          <w:szCs w:val="24"/>
+        </w:rPr>
+        <w:t xml:space="preserve">k nog andere </w:t>
+      </w:r>
+      <w:proofErr w:type="spellStart"/>
+      <w:r>
+        <w:rPr>
+          <w:sz w:val="24"/>
+          <w:szCs w:val="24"/>
+        </w:rPr>
+        <w:t>libraries</w:t>
+      </w:r>
+      <w:proofErr w:type="spellEnd"/>
+      <w:r>
+        <w:rPr>
+          <w:sz w:val="24"/>
+          <w:szCs w:val="24"/>
+        </w:rPr>
+        <w:t xml:space="preserve"> maar daar gaan we nu niet dieper op in.</w:t>
+      </w:r>
+    </w:p>
+    <w:p>
+      <w:pPr>
+        <w:pStyle w:val="Lijstalinea"/>
+        <w:rPr>
+          <w:sz w:val="24"/>
+          <w:szCs w:val="24"/>
+        </w:rPr>
+      </w:pPr>
+      <w:proofErr w:type="spellStart"/>
+      <w:r>
+        <w:rPr>
+          <w:sz w:val="24"/>
+          <w:szCs w:val="24"/>
+        </w:rPr>
+        <w:t>Tenslote</w:t>
+      </w:r>
+      <w:proofErr w:type="spellEnd"/>
+      <w:r>
+        <w:rPr>
+          <w:sz w:val="24"/>
+          <w:szCs w:val="24"/>
+        </w:rPr>
+        <w:t xml:space="preserve"> word het default </w:t>
+      </w:r>
+      <w:proofErr w:type="spellStart"/>
+      <w:r>
+        <w:rPr>
+          <w:sz w:val="24"/>
+          <w:szCs w:val="24"/>
+        </w:rPr>
+        <w:t>theme</w:t>
+      </w:r>
+      <w:proofErr w:type="spellEnd"/>
+      <w:r>
+        <w:rPr>
+          <w:sz w:val="24"/>
+          <w:szCs w:val="24"/>
+        </w:rPr>
+        <w:t xml:space="preserve"> van uw bestand hier gedeclareerd</w:t>
+      </w:r>
+    </w:p>
+    <w:p>
+      <w:pPr>
+        <w:rPr>
+          <w:sz w:val="24"/>
+          <w:szCs w:val="24"/>
+        </w:rPr>
+      </w:pPr>
+    </w:p>
+    <w:p>
+      <w:pPr>
+        <w:pStyle w:val="Lijstalinea"/>
+        <w:numPr>
+          <w:ilvl w:val="0"/>
+          <w:numId w:val="3"/>
+        </w:numPr>
+        <w:rPr>
+          <w:sz w:val="24"/>
+          <w:szCs w:val="24"/>
+        </w:rPr>
+      </w:pPr>
+      <w:r>
+        <w:rPr>
+          <w:sz w:val="24"/>
+          <w:szCs w:val="24"/>
+        </w:rPr>
+        <w:t xml:space="preserve">In de volgende sectie wordt er een instantie gemaakt van uw App en van uw view controller  en  voeg je je view toe aan je app =&gt; </w:t>
+      </w:r>
+      <w:proofErr w:type="spellStart"/>
+      <w:r>
+        <w:rPr>
+          <w:sz w:val="24"/>
+          <w:szCs w:val="24"/>
+        </w:rPr>
+        <w:t>app.addpage</w:t>
+      </w:r>
+      <w:proofErr w:type="spellEnd"/>
+      <w:r>
+        <w:rPr>
+          <w:sz w:val="24"/>
+          <w:szCs w:val="24"/>
+        </w:rPr>
+        <w:t xml:space="preserve">(page)  en </w:t>
+      </w:r>
+      <w:proofErr w:type="spellStart"/>
+      <w:r>
+        <w:rPr>
+          <w:sz w:val="24"/>
+          <w:szCs w:val="24"/>
+        </w:rPr>
+        <w:t>app.placeat</w:t>
+      </w:r>
+      <w:proofErr w:type="spellEnd"/>
+      <w:r>
+        <w:rPr>
+          <w:sz w:val="24"/>
+          <w:szCs w:val="24"/>
+        </w:rPr>
+        <w:t xml:space="preserve"> content</w:t>
+      </w:r>
+    </w:p>
+    <w:p>
+      <w:pPr>
+        <w:pStyle w:val="Lijstalinea"/>
+        <w:numPr>
+          <w:ilvl w:val="0"/>
+          <w:numId w:val="3"/>
+        </w:numPr>
+        <w:rPr>
+          <w:sz w:val="24"/>
+          <w:szCs w:val="24"/>
+        </w:rPr>
+      </w:pPr>
+      <w:r>
+        <w:rPr>
+          <w:sz w:val="24"/>
+          <w:szCs w:val="24"/>
+        </w:rPr>
+        <w:t xml:space="preserve">Nu vraag je je </w:t>
+      </w:r>
+      <w:proofErr w:type="spellStart"/>
+      <w:r>
+        <w:rPr>
+          <w:sz w:val="24"/>
+          <w:szCs w:val="24"/>
+        </w:rPr>
+        <w:t>wrs</w:t>
+      </w:r>
+      <w:proofErr w:type="spellEnd"/>
+      <w:r>
+        <w:rPr>
+          <w:sz w:val="24"/>
+          <w:szCs w:val="24"/>
+        </w:rPr>
+        <w:t xml:space="preserve"> af vanwaar content komt,  Content komt van het </w:t>
+      </w:r>
+      <w:proofErr w:type="spellStart"/>
+      <w:r>
+        <w:rPr>
+          <w:sz w:val="24"/>
+          <w:szCs w:val="24"/>
+        </w:rPr>
+        <w:t>id</w:t>
+      </w:r>
+      <w:proofErr w:type="spellEnd"/>
+      <w:r>
+        <w:rPr>
+          <w:sz w:val="24"/>
+          <w:szCs w:val="24"/>
+        </w:rPr>
+        <w:t xml:space="preserve"> dat je in je html geeft aan een </w:t>
+      </w:r>
+      <w:proofErr w:type="spellStart"/>
+      <w:r>
+        <w:rPr>
+          <w:sz w:val="24"/>
+          <w:szCs w:val="24"/>
+        </w:rPr>
+        <w:t>id</w:t>
+      </w:r>
+      <w:proofErr w:type="spellEnd"/>
+      <w:r>
+        <w:rPr>
+          <w:sz w:val="24"/>
+          <w:szCs w:val="24"/>
+        </w:rPr>
+        <w:t xml:space="preserve"> in een div element</w:t>
+      </w:r>
+      <w:bookmarkStart w:id="0" w:name="_GoBack"/>
+      <w:bookmarkEnd w:id="0"/>
+    </w:p>
+    <w:p>
+      <w:pPr>
+        <w:rPr>
+          <w:sz w:val="24"/>
+          <w:szCs w:val="24"/>
+        </w:rPr>
+      </w:pPr>
+    </w:p>
+    <w:p>
+      <w:pPr>
+        <w:rPr>
+          <w:sz w:val="24"/>
+          <w:szCs w:val="24"/>
+        </w:rPr>
+      </w:pPr>
+    </w:p>
+    <w:p>
+      <w:pPr>
+        <w:rPr>
+          <w:sz w:val="24"/>
+          <w:szCs w:val="24"/>
+        </w:rPr>
+      </w:pPr>
+    </w:p>
+    <w:p>
+      <w:pPr>
+        <w:rPr>
+          <w:sz w:val="24"/>
+          <w:szCs w:val="24"/>
+        </w:rPr>
+      </w:pPr>
+    </w:p>
+    <w:p>
+      <w:pPr>
+        <w:rPr>
+          <w:sz w:val="24"/>
+          <w:szCs w:val="24"/>
+        </w:rPr>
+      </w:pPr>
+    </w:p>
+    <w:p>
+      <w:pPr>
+        <w:rPr>
+          <w:sz w:val="24"/>
+          <w:szCs w:val="24"/>
+        </w:rPr>
+      </w:pPr>
+    </w:p>
+    <w:p>
+      <w:pPr>
+        <w:rPr>
+          <w:sz w:val="24"/>
+          <w:szCs w:val="24"/>
+        </w:rPr>
+      </w:pPr>
+    </w:p>
+    <w:p>
+      <w:pPr>
+        <w:rPr>
+          <w:sz w:val="24"/>
+          <w:szCs w:val="24"/>
+        </w:rPr>
+      </w:pPr>
+    </w:p>
+    <w:p>
+      <w:pPr>
+        <w:rPr>
+          <w:sz w:val="24"/>
+          <w:szCs w:val="24"/>
+        </w:rPr>
+      </w:pPr>
+      <w:r>
+        <w:rPr>
+          <w:sz w:val="24"/>
+          <w:szCs w:val="24"/>
+        </w:rPr>
+        <w:t>https://openui5.hana.ondemand.com</w:t>
+      </w:r>
+    </w:p>
+    <w:p>
+      <w:pPr>
+        <w:rPr>
+          <w:sz w:val="24"/>
+          <w:szCs w:val="24"/>
+        </w:rPr>
+      </w:pPr>
+    </w:p>
+    <w:p>
+      <w:pPr>
+        <w:rPr>
+          <w:sz w:val="24"/>
+          <w:szCs w:val="24"/>
+        </w:rPr>
+      </w:pPr>
     </w:p>
     <w:sectPr>
       <w:pgSz w:w="11906" w:h="16838"/>
@@ -611,8 +1647,215 @@
       </w:rPr>
     </w:lvl>
   </w:abstractNum>
+  <w:abstractNum w:abstractNumId="1" w15:restartNumberingAfterBreak="0">
+    <w:nsid w:val="292C33B3"/>
+    <w:multiLevelType w:val="hybridMultilevel"/>
+    <w:tmpl w:val="CDA4855A"/>
+    <w:lvl w:ilvl="0" w:tplc="08130011">
+      <w:start w:val="1"/>
+      <w:numFmt w:val="decimal"/>
+      <w:lvlText w:val="%1)"/>
+      <w:lvlJc w:val="left"/>
+      <w:pPr>
+        <w:ind w:left="720" w:hanging="360"/>
+      </w:pPr>
+      <w:rPr>
+        <w:rFonts w:hint="default"/>
+      </w:rPr>
+    </w:lvl>
+    <w:lvl w:ilvl="1" w:tplc="08130019" w:tentative="1">
+      <w:start w:val="1"/>
+      <w:numFmt w:val="lowerLetter"/>
+      <w:lvlText w:val="%2."/>
+      <w:lvlJc w:val="left"/>
+      <w:pPr>
+        <w:ind w:left="1440" w:hanging="360"/>
+      </w:pPr>
+    </w:lvl>
+    <w:lvl w:ilvl="2" w:tplc="0813001B" w:tentative="1">
+      <w:start w:val="1"/>
+      <w:numFmt w:val="lowerRoman"/>
+      <w:lvlText w:val="%3."/>
+      <w:lvlJc w:val="right"/>
+      <w:pPr>
+        <w:ind w:left="2160" w:hanging="180"/>
+      </w:pPr>
+    </w:lvl>
+    <w:lvl w:ilvl="3" w:tplc="0813000F" w:tentative="1">
+      <w:start w:val="1"/>
+      <w:numFmt w:val="decimal"/>
+      <w:lvlText w:val="%4."/>
+      <w:lvlJc w:val="left"/>
+      <w:pPr>
+        <w:ind w:left="2880" w:hanging="360"/>
+      </w:pPr>
+    </w:lvl>
+    <w:lvl w:ilvl="4" w:tplc="08130019" w:tentative="1">
+      <w:start w:val="1"/>
+      <w:numFmt w:val="lowerLetter"/>
+      <w:lvlText w:val="%5."/>
+      <w:lvlJc w:val="left"/>
+      <w:pPr>
+        <w:ind w:left="3600" w:hanging="360"/>
+      </w:pPr>
+    </w:lvl>
+    <w:lvl w:ilvl="5" w:tplc="0813001B" w:tentative="1">
+      <w:start w:val="1"/>
+      <w:numFmt w:val="lowerRoman"/>
+      <w:lvlText w:val="%6."/>
+      <w:lvlJc w:val="right"/>
+      <w:pPr>
+        <w:ind w:left="4320" w:hanging="180"/>
+      </w:pPr>
+    </w:lvl>
+    <w:lvl w:ilvl="6" w:tplc="0813000F" w:tentative="1">
+      <w:start w:val="1"/>
+      <w:numFmt w:val="decimal"/>
+      <w:lvlText w:val="%7."/>
+      <w:lvlJc w:val="left"/>
+      <w:pPr>
+        <w:ind w:left="5040" w:hanging="360"/>
+      </w:pPr>
+    </w:lvl>
+    <w:lvl w:ilvl="7" w:tplc="08130019" w:tentative="1">
+      <w:start w:val="1"/>
+      <w:numFmt w:val="lowerLetter"/>
+      <w:lvlText w:val="%8."/>
+      <w:lvlJc w:val="left"/>
+      <w:pPr>
+        <w:ind w:left="5760" w:hanging="360"/>
+      </w:pPr>
+    </w:lvl>
+    <w:lvl w:ilvl="8" w:tplc="0813001B" w:tentative="1">
+      <w:start w:val="1"/>
+      <w:numFmt w:val="lowerRoman"/>
+      <w:lvlText w:val="%9."/>
+      <w:lvlJc w:val="right"/>
+      <w:pPr>
+        <w:ind w:left="6480" w:hanging="180"/>
+      </w:pPr>
+    </w:lvl>
+  </w:abstractNum>
+  <w:abstractNum w:abstractNumId="2" w15:restartNumberingAfterBreak="0">
+    <w:nsid w:val="65565050"/>
+    <w:multiLevelType w:val="hybridMultilevel"/>
+    <w:tmpl w:val="4B08E77C"/>
+    <w:lvl w:ilvl="0" w:tplc="2B3264B8">
+      <w:numFmt w:val="bullet"/>
+      <w:lvlText w:val=""/>
+      <w:lvlJc w:val="left"/>
+      <w:pPr>
+        <w:ind w:left="720" w:hanging="360"/>
+      </w:pPr>
+      <w:rPr>
+        <w:rFonts w:ascii="Wingdings" w:eastAsiaTheme="minorHAnsi" w:hAnsi="Wingdings" w:cstheme="minorBidi" w:hint="default"/>
+      </w:rPr>
+    </w:lvl>
+    <w:lvl w:ilvl="1" w:tplc="08130003" w:tentative="1">
+      <w:start w:val="1"/>
+      <w:numFmt w:val="bullet"/>
+      <w:lvlText w:val="o"/>
+      <w:lvlJc w:val="left"/>
+      <w:pPr>
+        <w:ind w:left="1440" w:hanging="360"/>
+      </w:pPr>
+      <w:rPr>
+        <w:rFonts w:ascii="Courier New" w:hAnsi="Courier New" w:cs="Courier New" w:hint="default"/>
+      </w:rPr>
+    </w:lvl>
+    <w:lvl w:ilvl="2" w:tplc="08130005" w:tentative="1">
+      <w:start w:val="1"/>
+      <w:numFmt w:val="bullet"/>
+      <w:lvlText w:val=""/>
+      <w:lvlJc w:val="left"/>
+      <w:pPr>
+        <w:ind w:left="2160" w:hanging="360"/>
+      </w:pPr>
+      <w:rPr>
+        <w:rFonts w:ascii="Wingdings" w:hAnsi="Wingdings" w:hint="default"/>
+      </w:rPr>
+    </w:lvl>
+    <w:lvl w:ilvl="3" w:tplc="08130001" w:tentative="1">
+      <w:start w:val="1"/>
+      <w:numFmt w:val="bullet"/>
+      <w:lvlText w:val=""/>
+      <w:lvlJc w:val="left"/>
+      <w:pPr>
+        <w:ind w:left="2880" w:hanging="360"/>
+      </w:pPr>
+      <w:rPr>
+        <w:rFonts w:ascii="Symbol" w:hAnsi="Symbol" w:hint="default"/>
+      </w:rPr>
+    </w:lvl>
+    <w:lvl w:ilvl="4" w:tplc="08130003" w:tentative="1">
+      <w:start w:val="1"/>
+      <w:numFmt w:val="bullet"/>
+      <w:lvlText w:val="o"/>
+      <w:lvlJc w:val="left"/>
+      <w:pPr>
+        <w:ind w:left="3600" w:hanging="360"/>
+      </w:pPr>
+      <w:rPr>
+        <w:rFonts w:ascii="Courier New" w:hAnsi="Courier New" w:cs="Courier New" w:hint="default"/>
+      </w:rPr>
+    </w:lvl>
+    <w:lvl w:ilvl="5" w:tplc="08130005" w:tentative="1">
+      <w:start w:val="1"/>
+      <w:numFmt w:val="bullet"/>
+      <w:lvlText w:val=""/>
+      <w:lvlJc w:val="left"/>
+      <w:pPr>
+        <w:ind w:left="4320" w:hanging="360"/>
+      </w:pPr>
+      <w:rPr>
+        <w:rFonts w:ascii="Wingdings" w:hAnsi="Wingdings" w:hint="default"/>
+      </w:rPr>
+    </w:lvl>
+    <w:lvl w:ilvl="6" w:tplc="08130001" w:tentative="1">
+      <w:start w:val="1"/>
+      <w:numFmt w:val="bullet"/>
+      <w:lvlText w:val=""/>
+      <w:lvlJc w:val="left"/>
+      <w:pPr>
+        <w:ind w:left="5040" w:hanging="360"/>
+      </w:pPr>
+      <w:rPr>
+        <w:rFonts w:ascii="Symbol" w:hAnsi="Symbol" w:hint="default"/>
+      </w:rPr>
+    </w:lvl>
+    <w:lvl w:ilvl="7" w:tplc="08130003" w:tentative="1">
+      <w:start w:val="1"/>
+      <w:numFmt w:val="bullet"/>
+      <w:lvlText w:val="o"/>
+      <w:lvlJc w:val="left"/>
+      <w:pPr>
+        <w:ind w:left="5760" w:hanging="360"/>
+      </w:pPr>
+      <w:rPr>
+        <w:rFonts w:ascii="Courier New" w:hAnsi="Courier New" w:cs="Courier New" w:hint="default"/>
+      </w:rPr>
+    </w:lvl>
+    <w:lvl w:ilvl="8" w:tplc="08130005" w:tentative="1">
+      <w:start w:val="1"/>
+      <w:numFmt w:val="bullet"/>
+      <w:lvlText w:val=""/>
+      <w:lvlJc w:val="left"/>
+      <w:pPr>
+        <w:ind w:left="6480" w:hanging="360"/>
+      </w:pPr>
+      <w:rPr>
+        <w:rFonts w:ascii="Wingdings" w:hAnsi="Wingdings" w:hint="default"/>
+      </w:rPr>
+    </w:lvl>
+  </w:abstractNum>
   <w:num w:numId="1">
     <w:abstractNumId w:val="0"/>
+  </w:num>
+  <w:num w:numId="2">
+    <w:abstractNumId w:val="2"/>
+  </w:num>
+  <w:num w:numId="3">
+    <w:abstractNumId w:val="1"/>
   </w:num>
 </w:numbering>
 </file>
@@ -1053,6 +2296,29 @@
       <w:contextualSpacing/>
     </w:pPr>
   </w:style>
+  <w:style w:type="character" w:styleId="Hyperlink">
+    <w:name w:val="Hyperlink"/>
+    <w:basedOn w:val="Standaardalinea-lettertype"/>
+    <w:uiPriority w:val="99"/>
+    <w:unhideWhenUsed/>
+    <w:rsid w:val="008661AE"/>
+    <w:rPr>
+      <w:color w:val="0563C1" w:themeColor="hyperlink"/>
+      <w:u w:val="single"/>
+    </w:rPr>
+  </w:style>
+  <w:style w:type="character" w:styleId="Onopgelostemelding">
+    <w:name w:val="Unresolved Mention"/>
+    <w:basedOn w:val="Standaardalinea-lettertype"/>
+    <w:uiPriority w:val="99"/>
+    <w:semiHidden/>
+    <w:unhideWhenUsed/>
+    <w:rsid w:val="008661AE"/>
+    <w:rPr>
+      <w:color w:val="808080"/>
+      <w:shd w:val="clear" w:color="auto" w:fill="E6E6E6"/>
+    </w:rPr>
+  </w:style>
 </w:styles>
 </file>
 

</xml_diff>